<commit_message>
Added Report file and hokan slides to logs, edited my personal logs.
</commit_message>
<xml_diff>
--- a/Log/kike/Personal Log.docx
+++ b/Log/kike/Personal Log.docx
@@ -32,13 +32,189 @@
         <w:t>:</w:t>
       </w:r>
       <w:r>
-        <w:t xml:space="preserve"> </w:t>
-      </w:r>
-      <w:proofErr w:type="gramStart"/>
-      <w:r>
-        <w:t>me and Hampus taking the GUI and Sergiu and Kevin taking the database</w:t>
-      </w:r>
-      <w:proofErr w:type="gramEnd"/>
+        <w:t xml:space="preserve"> me and Hampus taking the GUI and Sergiu and Kevin taking the database.</w:t>
+      </w:r>
+    </w:p>
+    <w:p>
+      <w:pPr>
+        <w:jc w:val="both"/>
+      </w:pPr>
+    </w:p>
+    <w:p>
+      <w:pPr>
+        <w:jc w:val="both"/>
+      </w:pPr>
+      <w:r>
+        <w:t>- Started working on a shell for the GUI. A basic flow between the windows and the option to go back. Trying to make sure I have all the necessary text fields. Not sure which ones might be drop downs because they would probably be given fixed values (like city I imagine).</w:t>
+      </w:r>
+    </w:p>
+    <w:p>
+      <w:pPr>
+        <w:jc w:val="both"/>
+      </w:pPr>
+    </w:p>
+    <w:p>
+      <w:pPr>
+        <w:jc w:val="both"/>
+      </w:pPr>
+      <w:r>
+        <w:t xml:space="preserve">- Talked to Hampus about the division of our work. I had done already a few shells and shared them with him. We agreed that he was a lot better at the design part than I was so he would try to </w:t>
+      </w:r>
+      <w:r>
+        <w:t>focus</w:t>
+      </w:r>
+      <w:r>
+        <w:t xml:space="preserve"> a bit more on that.</w:t>
+      </w:r>
+    </w:p>
+    <w:p>
+      <w:pPr>
+        <w:jc w:val="both"/>
+      </w:pPr>
+    </w:p>
+    <w:p>
+      <w:pPr>
+        <w:jc w:val="both"/>
+      </w:pPr>
+      <w:r>
+        <w:t>Week 46</w:t>
+      </w:r>
+    </w:p>
+    <w:p>
+      <w:pPr>
+        <w:jc w:val="both"/>
+      </w:pPr>
+    </w:p>
+    <w:p>
+      <w:pPr>
+        <w:jc w:val="both"/>
+      </w:pPr>
+      <w:r>
+        <w:t>- Did the restaurantView, which will edit the restaurant if you are an owner or an admin and will only view it if you are a regular user.</w:t>
+      </w:r>
+    </w:p>
+    <w:p>
+      <w:pPr>
+        <w:jc w:val="both"/>
+      </w:pPr>
+    </w:p>
+    <w:p>
+      <w:pPr>
+        <w:jc w:val="both"/>
+      </w:pPr>
+      <w:r>
+        <w:t>- The query view is almost ready as well. Trying to share with Hampus as much as possible so that he can apply his nice design and buttons.</w:t>
+      </w:r>
+    </w:p>
+    <w:p>
+      <w:pPr>
+        <w:jc w:val="both"/>
+      </w:pPr>
+    </w:p>
+    <w:p>
+      <w:pPr>
+        <w:jc w:val="both"/>
+      </w:pPr>
+      <w:r>
+        <w:t>- Left the login view to Hampus so that he can finalize it.</w:t>
+      </w:r>
+    </w:p>
+    <w:p>
+      <w:pPr>
+        <w:jc w:val="both"/>
+      </w:pPr>
+    </w:p>
+    <w:p>
+      <w:pPr>
+        <w:jc w:val="both"/>
+      </w:pPr>
+      <w:r>
+        <w:t>Week 47</w:t>
+      </w:r>
+    </w:p>
+    <w:p>
+      <w:pPr>
+        <w:jc w:val="both"/>
+      </w:pPr>
+    </w:p>
+    <w:p>
+      <w:pPr>
+        <w:jc w:val="both"/>
+      </w:pPr>
+      <w:r>
+        <w:t xml:space="preserve">- Received the database from Sergiu and Kevin so that we can actually try our views with real data. So far we have been trying it out from a dummy database I did. </w:t>
+      </w:r>
+    </w:p>
+    <w:p>
+      <w:pPr>
+        <w:jc w:val="both"/>
+      </w:pPr>
+    </w:p>
+    <w:p>
+      <w:pPr>
+        <w:jc w:val="both"/>
+      </w:pPr>
+      <w:r>
+        <w:t>- Sergiu also had an already applied idea of how the login (or session) could be done. He based it on an older version so its going to be difficult to apply this to our current version.</w:t>
+      </w:r>
+    </w:p>
+    <w:p>
+      <w:pPr>
+        <w:jc w:val="both"/>
+      </w:pPr>
+    </w:p>
+    <w:p>
+      <w:pPr>
+        <w:jc w:val="both"/>
+      </w:pPr>
+      <w:r>
+        <w:t xml:space="preserve">- Worked the rest of the week incorporating the Session object into our current version. Hampus and I have come to an agreement on a nice clean look with the buttons and with the </w:t>
+      </w:r>
+      <w:r>
+        <w:t>background.</w:t>
+      </w:r>
+    </w:p>
+    <w:p>
+      <w:pPr>
+        <w:jc w:val="both"/>
+      </w:pPr>
+    </w:p>
+    <w:p>
+      <w:pPr>
+        <w:jc w:val="both"/>
+      </w:pPr>
+      <w:r>
+        <w:t>- Cleaned up the project for the Beta presentation.</w:t>
+      </w:r>
+    </w:p>
+    <w:p>
+      <w:pPr>
+        <w:jc w:val="both"/>
+      </w:pPr>
+    </w:p>
+    <w:p>
+      <w:pPr>
+        <w:jc w:val="both"/>
+      </w:pPr>
+      <w:r>
+        <w:t>Week 48</w:t>
+      </w:r>
+    </w:p>
+    <w:p>
+      <w:pPr>
+        <w:jc w:val="both"/>
+      </w:pPr>
+    </w:p>
+    <w:p>
+      <w:pPr>
+        <w:jc w:val="both"/>
+      </w:pPr>
+      <w:r>
+        <w:t xml:space="preserve">- Finish up cleaning the project for the Beta </w:t>
+      </w:r>
+      <w:r>
+        <w:t>presentation</w:t>
+      </w:r>
       <w:r>
         <w:t>.</w:t>
       </w:r>
@@ -47,232 +223,16 @@
       <w:pPr>
         <w:jc w:val="both"/>
       </w:pPr>
-    </w:p>
-    <w:p>
-      <w:pPr>
-        <w:jc w:val="both"/>
-      </w:pPr>
-      <w:r>
-        <w:t xml:space="preserve">- Started working on a shell for the GUI. </w:t>
-      </w:r>
-      <w:proofErr w:type="gramStart"/>
-      <w:r>
-        <w:t>A basic flow between the windows and the option to go back.</w:t>
-      </w:r>
-      <w:proofErr w:type="gramEnd"/>
-      <w:r>
-        <w:t xml:space="preserve"> Trying to make sure I have all the necessary text fields. Not sure which ones might be drop downs because they would probably be given fixed values (like city I imagine).</w:t>
-      </w:r>
-    </w:p>
-    <w:p>
-      <w:pPr>
-        <w:jc w:val="both"/>
-      </w:pPr>
-    </w:p>
-    <w:p>
-      <w:pPr>
-        <w:jc w:val="both"/>
-      </w:pPr>
-      <w:r>
-        <w:t xml:space="preserve">- Talked to Hampus about the division of our work. I had done already a few shells and shared them with him. We agreed that he was a lot better at the design part than I was so he would try to </w:t>
-      </w:r>
-      <w:r>
-        <w:t>focus</w:t>
-      </w:r>
-      <w:r>
-        <w:t xml:space="preserve"> a bit more on that.</w:t>
-      </w:r>
-    </w:p>
-    <w:p>
-      <w:pPr>
-        <w:jc w:val="both"/>
-      </w:pPr>
-    </w:p>
-    <w:p>
-      <w:pPr>
-        <w:jc w:val="both"/>
-      </w:pPr>
-      <w:r>
-        <w:t>Week 46</w:t>
-      </w:r>
-    </w:p>
-    <w:p>
-      <w:pPr>
-        <w:jc w:val="both"/>
-      </w:pPr>
-    </w:p>
-    <w:p>
-      <w:pPr>
-        <w:jc w:val="both"/>
-      </w:pPr>
-      <w:r>
-        <w:t>- Did the restaurantView, which will edit the restaurant if you are an owner or an admin and will only view it if you are a regular user.</w:t>
-      </w:r>
-    </w:p>
-    <w:p>
-      <w:pPr>
-        <w:jc w:val="both"/>
-      </w:pPr>
-    </w:p>
-    <w:p>
-      <w:pPr>
-        <w:jc w:val="both"/>
-      </w:pPr>
-      <w:r>
-        <w:t>- The query view is almost ready as well. Trying to share with Hampus as much as possible so that he can apply his nice design and buttons.</w:t>
-      </w:r>
-    </w:p>
-    <w:p>
-      <w:pPr>
-        <w:jc w:val="both"/>
-      </w:pPr>
-    </w:p>
-    <w:p>
-      <w:pPr>
-        <w:jc w:val="both"/>
-      </w:pPr>
-      <w:r>
-        <w:t>- Left the login view to Hampus so that he can finalize it.</w:t>
-      </w:r>
-    </w:p>
-    <w:p>
-      <w:pPr>
-        <w:jc w:val="both"/>
-      </w:pPr>
-    </w:p>
-    <w:p>
-      <w:pPr>
-        <w:jc w:val="both"/>
-      </w:pPr>
-      <w:r>
-        <w:t>Week 47</w:t>
-      </w:r>
-    </w:p>
-    <w:p>
-      <w:pPr>
-        <w:jc w:val="both"/>
-      </w:pPr>
-    </w:p>
-    <w:p>
-      <w:pPr>
-        <w:jc w:val="both"/>
-      </w:pPr>
-      <w:r>
-        <w:t xml:space="preserve">- Received the database from Sergiu and Kevin so that we can actually try our views with real data. So far we have been trying it out from a dummy database I did. </w:t>
-      </w:r>
-    </w:p>
-    <w:p>
-      <w:pPr>
-        <w:jc w:val="both"/>
-      </w:pPr>
-    </w:p>
-    <w:p>
-      <w:pPr>
-        <w:jc w:val="both"/>
-      </w:pPr>
-      <w:r>
-        <w:t xml:space="preserve">- Sergiu also had an already applied idea of how the login (or session) could be done. He based it on an older version so </w:t>
-      </w:r>
-      <w:proofErr w:type="gramStart"/>
-      <w:r>
-        <w:t>its</w:t>
-      </w:r>
-      <w:proofErr w:type="gramEnd"/>
-      <w:r>
-        <w:t xml:space="preserve"> going to be difficult to apply this to our current version.</w:t>
-      </w:r>
-    </w:p>
-    <w:p>
-      <w:pPr>
-        <w:jc w:val="both"/>
-      </w:pPr>
-    </w:p>
-    <w:p>
-      <w:pPr>
-        <w:jc w:val="both"/>
-      </w:pPr>
-      <w:r>
-        <w:t xml:space="preserve">- Worked the rest of the week incorporating the Session object into our current version. Hampus and I have come to an agreement on a nice clean look with the buttons and with the </w:t>
-      </w:r>
-      <w:r>
-        <w:t>background.</w:t>
-      </w:r>
-    </w:p>
-    <w:p>
-      <w:pPr>
-        <w:jc w:val="both"/>
-      </w:pPr>
-    </w:p>
-    <w:p>
-      <w:pPr>
-        <w:jc w:val="both"/>
-      </w:pPr>
-      <w:r>
-        <w:t>- Cleaned up the project for the Beta presentation.</w:t>
-      </w:r>
-    </w:p>
-    <w:p>
-      <w:pPr>
-        <w:jc w:val="both"/>
-      </w:pPr>
-    </w:p>
-    <w:p>
-      <w:pPr>
-        <w:jc w:val="both"/>
-      </w:pPr>
-      <w:r>
-        <w:t>Week 48</w:t>
-      </w:r>
-    </w:p>
-    <w:p>
-      <w:pPr>
-        <w:jc w:val="both"/>
-      </w:pPr>
-    </w:p>
-    <w:p>
-      <w:pPr>
-        <w:jc w:val="both"/>
-      </w:pPr>
-      <w:r>
-        <w:t xml:space="preserve">- Finish up cleaning the project for the Beta </w:t>
-      </w:r>
-      <w:r>
-        <w:t>presentation</w:t>
-      </w:r>
-      <w:r>
-        <w:t>.</w:t>
-      </w:r>
-    </w:p>
-    <w:p>
-      <w:pPr>
-        <w:jc w:val="both"/>
-      </w:pPr>
-      <w:r>
-        <w:t xml:space="preserve">- Talked about the lack of structure on the project and decided to move towards </w:t>
-      </w:r>
-      <w:proofErr w:type="gramStart"/>
-      <w:r>
-        <w:t>Spring</w:t>
-      </w:r>
-      <w:proofErr w:type="gramEnd"/>
-      <w:r>
-        <w:t xml:space="preserve">. </w:t>
-      </w:r>
-    </w:p>
-    <w:p>
-      <w:pPr>
-        <w:jc w:val="both"/>
-      </w:pPr>
-      <w:r>
-        <w:t xml:space="preserve">- Spent the rest of the week reading about </w:t>
-      </w:r>
-      <w:proofErr w:type="gramStart"/>
-      <w:r>
-        <w:t>Spring</w:t>
-      </w:r>
-      <w:proofErr w:type="gramEnd"/>
-      <w:r>
-        <w:t xml:space="preserve"> and trying to apply it to our project.</w:t>
+      <w:r>
+        <w:t xml:space="preserve">- Talked about the lack of structure on the project and decided to move towards Spring. </w:t>
+      </w:r>
+    </w:p>
+    <w:p>
+      <w:pPr>
+        <w:jc w:val="both"/>
+      </w:pPr>
+      <w:r>
+        <w:t>- Spent the rest of the week reading about Spring and trying to apply it to our project.</w:t>
       </w:r>
     </w:p>
     <w:p>
@@ -301,31 +261,15 @@
         <w:jc w:val="both"/>
       </w:pPr>
       <w:r>
-        <w:t xml:space="preserve">- My role during this sprint is to finish incorporating the project into a </w:t>
-      </w:r>
-      <w:proofErr w:type="gramStart"/>
-      <w:r>
-        <w:t>Spring</w:t>
-      </w:r>
-      <w:proofErr w:type="gramEnd"/>
-      <w:r>
-        <w:t xml:space="preserve"> framework.</w:t>
-      </w:r>
-    </w:p>
-    <w:p>
-      <w:pPr>
-        <w:jc w:val="both"/>
-      </w:pPr>
-      <w:r>
-        <w:t xml:space="preserve">- Done early with the </w:t>
-      </w:r>
-      <w:proofErr w:type="gramStart"/>
-      <w:r>
-        <w:t>Spring</w:t>
-      </w:r>
-      <w:proofErr w:type="gramEnd"/>
-      <w:r>
-        <w:t xml:space="preserve"> translation of our Beta version. Received a new task to do the Owner and the User Views.</w:t>
+        <w:t>- My role during this sprint is to finish incorporating the project into a Spring framework.</w:t>
+      </w:r>
+    </w:p>
+    <w:p>
+      <w:pPr>
+        <w:jc w:val="both"/>
+      </w:pPr>
+      <w:r>
+        <w:t>- Done early with the Spring translation of our Beta version. Received a new task to do the Owner and the User Views.</w:t>
       </w:r>
     </w:p>
     <w:p>
@@ -363,6 +307,85 @@
       </w:pPr>
       <w:r>
         <w:t>- Been focusing a lot on documenting the parts I have done so far and trying to document our meetings.</w:t>
+      </w:r>
+    </w:p>
+    <w:p>
+      <w:pPr>
+        <w:jc w:val="both"/>
+      </w:pPr>
+    </w:p>
+    <w:p>
+      <w:pPr>
+        <w:jc w:val="both"/>
+      </w:pPr>
+      <w:r>
+        <w:t>Week 51</w:t>
+      </w:r>
+    </w:p>
+    <w:p>
+      <w:pPr>
+        <w:jc w:val="both"/>
+      </w:pPr>
+      <w:r>
+        <w:t>- Continue to document the communication we have through Facebook during the holidays.</w:t>
+      </w:r>
+    </w:p>
+    <w:p>
+      <w:pPr>
+        <w:jc w:val="both"/>
+      </w:pPr>
+    </w:p>
+    <w:p>
+      <w:pPr>
+        <w:jc w:val="both"/>
+      </w:pPr>
+      <w:r>
+        <w:t>Week 1 – 2015</w:t>
+      </w:r>
+    </w:p>
+    <w:p>
+      <w:pPr>
+        <w:jc w:val="both"/>
+      </w:pPr>
+      <w:r>
+        <w:t>- Opened a GitHub account to be able to finish the project. We have been having difficulties with version handling and it feels like everyone needs to work on finishing touches. We decided to go ahead with GitHub and try to finish the project like this.</w:t>
+      </w:r>
+    </w:p>
+    <w:p>
+      <w:pPr>
+        <w:jc w:val="both"/>
+      </w:pPr>
+      <w:r>
+        <w:t>- Finished working on bugs with the User and Owner views. Both views seem to be fully finished.</w:t>
+      </w:r>
+    </w:p>
+    <w:p>
+      <w:pPr>
+        <w:jc w:val="both"/>
+      </w:pPr>
+    </w:p>
+    <w:p>
+      <w:pPr>
+        <w:jc w:val="both"/>
+      </w:pPr>
+      <w:r>
+        <w:t>Week 2- 2015</w:t>
+      </w:r>
+    </w:p>
+    <w:p>
+      <w:pPr>
+        <w:jc w:val="both"/>
+      </w:pPr>
+      <w:r>
+        <w:t>- We have been trying to discuss on what is left to be done, and what type of deadlines should we have before the presentation on Monday. I am going to focus on giving the log and the report a little bit of structure so that it is easier to put it together before the final presentation of the project.</w:t>
+      </w:r>
+    </w:p>
+    <w:p>
+      <w:pPr>
+        <w:jc w:val="both"/>
+      </w:pPr>
+      <w:r>
+        <w:t>- Been doing some screen shots on the parts that are ready for the database to include in the report/user manual and have been trying to take some screen shots on the finalized views that are ready (user and owner views are ready).</w:t>
       </w:r>
     </w:p>
     <w:sectPr>
@@ -372,6 +395,126 @@
     </w:sectPr>
   </w:body>
 </w:document>
+</file>
+
+<file path=word/numbering.xml><?xml version="1.0" encoding="utf-8"?>
+<w:numbering xmlns:mo="http://schemas.microsoft.com/office/mac/office/2008/main" xmlns:ve="http://schemas.openxmlformats.org/markup-compatibility/2006" xmlns:mv="urn:schemas-microsoft-com:mac:vml" xmlns:o="urn:schemas-microsoft-com:office:office" xmlns:r="http://schemas.openxmlformats.org/officeDocument/2006/relationships" xmlns:m="http://schemas.openxmlformats.org/officeDocument/2006/math" xmlns:v="urn:schemas-microsoft-com:vml" xmlns:wp="http://schemas.openxmlformats.org/drawingml/2006/wordprocessingDrawing" xmlns:w10="urn:schemas-microsoft-com:office:word" xmlns:w="http://schemas.openxmlformats.org/wordprocessingml/2006/main" xmlns:wne="http://schemas.microsoft.com/office/word/2006/wordml">
+  <w:abstractNum w:abstractNumId="0">
+    <w:nsid w:val="65234790"/>
+    <w:multiLevelType w:val="hybridMultilevel"/>
+    <w:tmpl w:val="8BF22C30"/>
+    <w:lvl w:ilvl="0" w:tplc="04023E9E">
+      <w:numFmt w:val="bullet"/>
+      <w:lvlText w:val="-"/>
+      <w:lvlJc w:val="left"/>
+      <w:pPr>
+        <w:ind w:left="720" w:hanging="360"/>
+      </w:pPr>
+      <w:rPr>
+        <w:rFonts w:ascii="Cambria" w:eastAsiaTheme="minorHAnsi" w:hAnsi="Cambria" w:cstheme="minorBidi" w:hint="default"/>
+      </w:rPr>
+    </w:lvl>
+    <w:lvl w:ilvl="1" w:tplc="041D0003" w:tentative="1">
+      <w:start w:val="1"/>
+      <w:numFmt w:val="bullet"/>
+      <w:lvlText w:val="o"/>
+      <w:lvlJc w:val="left"/>
+      <w:pPr>
+        <w:ind w:left="1440" w:hanging="360"/>
+      </w:pPr>
+      <w:rPr>
+        <w:rFonts w:ascii="Courier New" w:hAnsi="Courier New" w:hint="default"/>
+      </w:rPr>
+    </w:lvl>
+    <w:lvl w:ilvl="2" w:tplc="041D0005" w:tentative="1">
+      <w:start w:val="1"/>
+      <w:numFmt w:val="bullet"/>
+      <w:lvlText w:val=""/>
+      <w:lvlJc w:val="left"/>
+      <w:pPr>
+        <w:ind w:left="2160" w:hanging="360"/>
+      </w:pPr>
+      <w:rPr>
+        <w:rFonts w:ascii="Wingdings" w:hAnsi="Wingdings" w:hint="default"/>
+      </w:rPr>
+    </w:lvl>
+    <w:lvl w:ilvl="3" w:tplc="041D0001" w:tentative="1">
+      <w:start w:val="1"/>
+      <w:numFmt w:val="bullet"/>
+      <w:lvlText w:val=""/>
+      <w:lvlJc w:val="left"/>
+      <w:pPr>
+        <w:ind w:left="2880" w:hanging="360"/>
+      </w:pPr>
+      <w:rPr>
+        <w:rFonts w:ascii="Symbol" w:hAnsi="Symbol" w:hint="default"/>
+      </w:rPr>
+    </w:lvl>
+    <w:lvl w:ilvl="4" w:tplc="041D0003" w:tentative="1">
+      <w:start w:val="1"/>
+      <w:numFmt w:val="bullet"/>
+      <w:lvlText w:val="o"/>
+      <w:lvlJc w:val="left"/>
+      <w:pPr>
+        <w:ind w:left="3600" w:hanging="360"/>
+      </w:pPr>
+      <w:rPr>
+        <w:rFonts w:ascii="Courier New" w:hAnsi="Courier New" w:hint="default"/>
+      </w:rPr>
+    </w:lvl>
+    <w:lvl w:ilvl="5" w:tplc="041D0005" w:tentative="1">
+      <w:start w:val="1"/>
+      <w:numFmt w:val="bullet"/>
+      <w:lvlText w:val=""/>
+      <w:lvlJc w:val="left"/>
+      <w:pPr>
+        <w:ind w:left="4320" w:hanging="360"/>
+      </w:pPr>
+      <w:rPr>
+        <w:rFonts w:ascii="Wingdings" w:hAnsi="Wingdings" w:hint="default"/>
+      </w:rPr>
+    </w:lvl>
+    <w:lvl w:ilvl="6" w:tplc="041D0001" w:tentative="1">
+      <w:start w:val="1"/>
+      <w:numFmt w:val="bullet"/>
+      <w:lvlText w:val=""/>
+      <w:lvlJc w:val="left"/>
+      <w:pPr>
+        <w:ind w:left="5040" w:hanging="360"/>
+      </w:pPr>
+      <w:rPr>
+        <w:rFonts w:ascii="Symbol" w:hAnsi="Symbol" w:hint="default"/>
+      </w:rPr>
+    </w:lvl>
+    <w:lvl w:ilvl="7" w:tplc="041D0003" w:tentative="1">
+      <w:start w:val="1"/>
+      <w:numFmt w:val="bullet"/>
+      <w:lvlText w:val="o"/>
+      <w:lvlJc w:val="left"/>
+      <w:pPr>
+        <w:ind w:left="5760" w:hanging="360"/>
+      </w:pPr>
+      <w:rPr>
+        <w:rFonts w:ascii="Courier New" w:hAnsi="Courier New" w:hint="default"/>
+      </w:rPr>
+    </w:lvl>
+    <w:lvl w:ilvl="8" w:tplc="041D0005" w:tentative="1">
+      <w:start w:val="1"/>
+      <w:numFmt w:val="bullet"/>
+      <w:lvlText w:val=""/>
+      <w:lvlJc w:val="left"/>
+      <w:pPr>
+        <w:ind w:left="6480" w:hanging="360"/>
+      </w:pPr>
+      <w:rPr>
+        <w:rFonts w:ascii="Wingdings" w:hAnsi="Wingdings" w:hint="default"/>
+      </w:rPr>
+    </w:lvl>
+  </w:abstractNum>
+  <w:num w:numId="1">
+    <w:abstractNumId w:val="0"/>
+  </w:num>
+</w:numbering>
 </file>
 
 <file path=word/styles.xml><?xml version="1.0" encoding="utf-8"?>

</xml_diff>